<commit_message>
add documentation storage and export,
refs #81144
</commit_message>
<xml_diff>
--- a/src/main/resources/template/FWFTemplate.docx
+++ b/src/main/resources/template/FWFTemplate.docx
@@ -6581,6 +6581,28 @@
               <w:t>.</w:t>
             </w:r>
           </w:p>
+          <w:p>
+            <w:pPr>
+              <w:spacing w:before="120" w:after="120"/>
+              <w:rPr>
+                <w:rFonts w:ascii="Arial" w:hAnsi="Arial" w:cs="Arial"/>
+                <w:sz w:val="18"/>
+                <w:szCs w:val="18"/>
+                <w:lang w:val="en-GB"/>
+              </w:rPr>
+            </w:pPr>
+            <w:r>
+              <w:rPr>
+                <w:rFonts w:ascii="Arial" w:hAnsi="Arial" w:cs="Arial"/>
+                <w:sz w:val="18"/>
+                <w:szCs w:val="18"/>
+                <w:lang w:val="en-GB"/>
+              </w:rPr>
+              <w:t>[documentation]</w:t>
+            </w:r>
+            <w:bookmarkStart w:id="4" w:name="_GoBack"/>
+            <w:bookmarkEnd w:id="4"/>
+          </w:p>
         </w:tc>
       </w:tr>
       <w:tr>
@@ -6963,7 +6985,7 @@
                 <w:lang w:val="en-GB"/>
               </w:rPr>
             </w:pPr>
-            <w:bookmarkStart w:id="4" w:name="_Hlk81476248"/>
+            <w:bookmarkStart w:id="5" w:name="_Hlk81476248"/>
             <w:r>
               <w:rPr>
                 <w:rFonts w:ascii="Arial" w:hAnsi="Arial" w:cs="Arial"/>
@@ -7124,7 +7146,7 @@
                 </w:p>
               </w:tc>
             </w:tr>
-            <w:bookmarkEnd w:id="4"/>
+            <w:bookmarkEnd w:id="5"/>
             <w:tr>
               <w:tc>
                 <w:tcPr>
@@ -8184,7 +8206,7 @@
               </w:rPr>
               <w:t>]</w:t>
             </w:r>
-            <w:bookmarkStart w:id="5" w:name="_Toc66691678"/>
+            <w:bookmarkStart w:id="6" w:name="_Toc66691678"/>
           </w:p>
           <w:p>
             <w:pPr>
@@ -8208,7 +8230,7 @@
               </w:rPr>
               <w:t xml:space="preserve">Long-term preservation and </w:t>
             </w:r>
-            <w:bookmarkEnd w:id="5"/>
+            <w:bookmarkEnd w:id="6"/>
             <w:r>
               <w:rPr>
                 <w:b/>
@@ -8595,8 +8617,6 @@
                     </w:rPr>
                     <w:t>]</w:t>
                   </w:r>
-                  <w:bookmarkStart w:id="6" w:name="_GoBack"/>
-                  <w:bookmarkEnd w:id="6"/>
                 </w:p>
               </w:tc>
             </w:tr>
@@ -9640,7 +9660,7 @@
         <w:sz w:val="16"/>
         <w:szCs w:val="16"/>
       </w:rPr>
-      <w:t>3</w:t>
+      <w:t>4</w:t>
     </w:r>
     <w:r>
       <w:rPr>
@@ -24846,6 +24866,62 @@
 </file>
 
 <file path=customXml/item1.xml><?xml version="1.0" encoding="utf-8"?>
+<?mso-contentType ?>
+<spe:Receivers xmlns:spe="http://schemas.microsoft.com/sharepoint/events">
+  <Receiver>
+    <Name>Document ID Generator</Name>
+    <Synchronization>Synchronous</Synchronization>
+    <Type>10001</Type>
+    <SequenceNumber>1000</SequenceNumber>
+    <Url/>
+    <Assembly>Microsoft.Office.DocumentManagement, Version=16.0.0.0, Culture=neutral, PublicKeyToken=71e9bce111e9429c</Assembly>
+    <Class>Microsoft.Office.DocumentManagement.Internal.DocIdHandler</Class>
+    <Data/>
+    <Filter/>
+  </Receiver>
+  <Receiver>
+    <Name>Document ID Generator</Name>
+    <Synchronization>Synchronous</Synchronization>
+    <Type>10002</Type>
+    <SequenceNumber>1001</SequenceNumber>
+    <Url/>
+    <Assembly>Microsoft.Office.DocumentManagement, Version=16.0.0.0, Culture=neutral, PublicKeyToken=71e9bce111e9429c</Assembly>
+    <Class>Microsoft.Office.DocumentManagement.Internal.DocIdHandler</Class>
+    <Data/>
+    <Filter/>
+  </Receiver>
+  <Receiver>
+    <Name>Document ID Generator</Name>
+    <Synchronization>Synchronous</Synchronization>
+    <Type>10004</Type>
+    <SequenceNumber>1002</SequenceNumber>
+    <Url/>
+    <Assembly>Microsoft.Office.DocumentManagement, Version=16.0.0.0, Culture=neutral, PublicKeyToken=71e9bce111e9429c</Assembly>
+    <Class>Microsoft.Office.DocumentManagement.Internal.DocIdHandler</Class>
+    <Data/>
+    <Filter/>
+  </Receiver>
+  <Receiver>
+    <Name>Document ID Generator</Name>
+    <Synchronization>Synchronous</Synchronization>
+    <Type>10006</Type>
+    <SequenceNumber>1003</SequenceNumber>
+    <Url/>
+    <Assembly>Microsoft.Office.DocumentManagement, Version=16.0.0.0, Culture=neutral, PublicKeyToken=71e9bce111e9429c</Assembly>
+    <Class>Microsoft.Office.DocumentManagement.Internal.DocIdHandler</Class>
+    <Data/>
+    <Filter/>
+  </Receiver>
+</spe:Receivers>
+</file>
+
+<file path=customXml/item2.xml><?xml version="1.0" encoding="utf-8"?>
+<w:settings xmlns:w="http://schemas.openxmlformats.org/wordprocessingml/2006/main">
+  <w:SpecialFormsHighlight w:val="c9c8ff"/>
+</w:settings>
+</file>
+
+<file path=customXml/item3.xml><?xml version="1.0" encoding="utf-8"?>
 <ct:contentTypeSchema xmlns:ct="http://schemas.microsoft.com/office/2006/metadata/contentType" xmlns:ma="http://schemas.microsoft.com/office/2006/metadata/properties/metaAttributes" ct:_="" ma:_="" ma:contentTypeName="Dokument" ma:contentTypeID="0x010100464D6544A015444385B10BEB1E534503" ma:contentTypeVersion="3" ma:contentTypeDescription="Ein neues Dokument erstellen." ma:contentTypeScope="" ma:versionID="97182bbd3e9b32d05dd5555f7c2bd814">
   <xsd:schema xmlns:xsd="http://www.w3.org/2001/XMLSchema" xmlns:xs="http://www.w3.org/2001/XMLSchema" xmlns:p="http://schemas.microsoft.com/office/2006/metadata/properties" xmlns:ns1="http://schemas.microsoft.com/sharepoint/v3" xmlns:ns2="http://schemas.microsoft.com/sharepoint/v3/fields" xmlns:ns3="http://schemas.microsoft.com/sharepoint/v4" xmlns:ns4="afee9e21-8e0c-452e-93ec-a70efb6b23ab" targetNamespace="http://schemas.microsoft.com/office/2006/metadata/properties" ma:root="true" ma:fieldsID="7bd051767b3e235ef3b7c10b4a85711f" ns1:_="" ns2:_="" ns3:_="" ns4:_="">
     <xsd:import namespace="http://schemas.microsoft.com/sharepoint/v3"/>
@@ -25029,72 +25105,7 @@
 </ct:contentTypeSchema>
 </file>
 
-<file path=customXml/item2.xml><?xml version="1.0" encoding="utf-8"?>
-<w:settings xmlns:w="http://schemas.openxmlformats.org/wordprocessingml/2006/main">
-  <w:SpecialFormsHighlight w:val="c9c8ff"/>
-</w:settings>
-</file>
-
-<file path=customXml/item3.xml><?xml version="1.0" encoding="utf-8"?>
-<?mso-contentType ?>
-<spe:Receivers xmlns:spe="http://schemas.microsoft.com/sharepoint/events">
-  <Receiver>
-    <Name>Document ID Generator</Name>
-    <Synchronization>Synchronous</Synchronization>
-    <Type>10001</Type>
-    <SequenceNumber>1000</SequenceNumber>
-    <Url/>
-    <Assembly>Microsoft.Office.DocumentManagement, Version=16.0.0.0, Culture=neutral, PublicKeyToken=71e9bce111e9429c</Assembly>
-    <Class>Microsoft.Office.DocumentManagement.Internal.DocIdHandler</Class>
-    <Data/>
-    <Filter/>
-  </Receiver>
-  <Receiver>
-    <Name>Document ID Generator</Name>
-    <Synchronization>Synchronous</Synchronization>
-    <Type>10002</Type>
-    <SequenceNumber>1001</SequenceNumber>
-    <Url/>
-    <Assembly>Microsoft.Office.DocumentManagement, Version=16.0.0.0, Culture=neutral, PublicKeyToken=71e9bce111e9429c</Assembly>
-    <Class>Microsoft.Office.DocumentManagement.Internal.DocIdHandler</Class>
-    <Data/>
-    <Filter/>
-  </Receiver>
-  <Receiver>
-    <Name>Document ID Generator</Name>
-    <Synchronization>Synchronous</Synchronization>
-    <Type>10004</Type>
-    <SequenceNumber>1002</SequenceNumber>
-    <Url/>
-    <Assembly>Microsoft.Office.DocumentManagement, Version=16.0.0.0, Culture=neutral, PublicKeyToken=71e9bce111e9429c</Assembly>
-    <Class>Microsoft.Office.DocumentManagement.Internal.DocIdHandler</Class>
-    <Data/>
-    <Filter/>
-  </Receiver>
-  <Receiver>
-    <Name>Document ID Generator</Name>
-    <Synchronization>Synchronous</Synchronization>
-    <Type>10006</Type>
-    <SequenceNumber>1003</SequenceNumber>
-    <Url/>
-    <Assembly>Microsoft.Office.DocumentManagement, Version=16.0.0.0, Culture=neutral, PublicKeyToken=71e9bce111e9429c</Assembly>
-    <Class>Microsoft.Office.DocumentManagement.Internal.DocIdHandler</Class>
-    <Data/>
-    <Filter/>
-  </Receiver>
-</spe:Receivers>
-</file>
-
 <file path=customXml/item4.xml><?xml version="1.0" encoding="utf-8"?>
-<?mso-contentType ?>
-<FormTemplates xmlns="http://schemas.microsoft.com/sharepoint/v3/contenttype/forms">
-  <Display>DocumentLibraryForm</Display>
-  <Edit>DocumentLibraryForm</Edit>
-  <New>DocumentLibraryForm</New>
-</FormTemplates>
-</file>
-
-<file path=customXml/item5.xml><?xml version="1.0" encoding="utf-8"?>
 <p:properties xmlns:p="http://schemas.microsoft.com/office/2006/metadata/properties" xmlns:xsi="http://www.w3.org/2001/XMLSchema-instance" xmlns:pc="http://schemas.microsoft.com/office/infopath/2007/PartnerControls">
   <documentManagement>
     <_DCDateModified xmlns="http://schemas.microsoft.com/sharepoint/v3/fields" xsi:nil="true"/>
@@ -25110,11 +25121,36 @@
 </p:properties>
 </file>
 
+<file path=customXml/item5.xml><?xml version="1.0" encoding="utf-8"?>
+<?mso-contentType ?>
+<FormTemplates xmlns="http://schemas.microsoft.com/sharepoint/v3/contenttype/forms">
+  <Display>DocumentLibraryForm</Display>
+  <Edit>DocumentLibraryForm</Edit>
+  <New>DocumentLibraryForm</New>
+</FormTemplates>
+</file>
+
 <file path=customXml/item6.xml><?xml version="1.0" encoding="utf-8"?>
 <b:Sources xmlns:b="http://schemas.openxmlformats.org/officeDocument/2006/bibliography" xmlns="http://schemas.openxmlformats.org/officeDocument/2006/bibliography" SelectedStyle="\APASixthEditionOfficeOnline.xsl" StyleName="APA" Version="6"/>
 </file>
 
 <file path=customXml/itemProps1.xml><?xml version="1.0" encoding="utf-8"?>
+<ds:datastoreItem xmlns:ds="http://schemas.openxmlformats.org/officeDocument/2006/customXml" ds:itemID="{924007F5-9277-4670-9FE6-06782C7296A1}">
+  <ds:schemaRefs>
+    <ds:schemaRef ds:uri="http://schemas.microsoft.com/sharepoint/events"/>
+  </ds:schemaRefs>
+</ds:datastoreItem>
+</file>
+
+<file path=customXml/itemProps2.xml><?xml version="1.0" encoding="utf-8"?>
+<ds:datastoreItem xmlns:ds="http://schemas.openxmlformats.org/officeDocument/2006/customXml" ds:itemID="{5D0AEA6B-E499-4EEF-98A3-AFBB261C493E}">
+  <ds:schemaRefs>
+    <ds:schemaRef ds:uri="http://schemas.openxmlformats.org/wordprocessingml/2006/main"/>
+  </ds:schemaRefs>
+</ds:datastoreItem>
+</file>
+
+<file path=customXml/itemProps3.xml><?xml version="1.0" encoding="utf-8"?>
 <ds:datastoreItem xmlns:ds="http://schemas.openxmlformats.org/officeDocument/2006/customXml" ds:itemID="{AF3DCB32-2405-4B27-9ABA-B6FBCC24494E}">
   <ds:schemaRefs>
     <ds:schemaRef ds:uri="http://schemas.microsoft.com/office/2006/metadata/contentType"/>
@@ -25135,31 +25171,7 @@
 </ds:datastoreItem>
 </file>
 
-<file path=customXml/itemProps2.xml><?xml version="1.0" encoding="utf-8"?>
-<ds:datastoreItem xmlns:ds="http://schemas.openxmlformats.org/officeDocument/2006/customXml" ds:itemID="{5D0AEA6B-E499-4EEF-98A3-AFBB261C493E}">
-  <ds:schemaRefs>
-    <ds:schemaRef ds:uri="http://schemas.openxmlformats.org/wordprocessingml/2006/main"/>
-  </ds:schemaRefs>
-</ds:datastoreItem>
-</file>
-
-<file path=customXml/itemProps3.xml><?xml version="1.0" encoding="utf-8"?>
-<ds:datastoreItem xmlns:ds="http://schemas.openxmlformats.org/officeDocument/2006/customXml" ds:itemID="{924007F5-9277-4670-9FE6-06782C7296A1}">
-  <ds:schemaRefs>
-    <ds:schemaRef ds:uri="http://schemas.microsoft.com/sharepoint/events"/>
-  </ds:schemaRefs>
-</ds:datastoreItem>
-</file>
-
 <file path=customXml/itemProps4.xml><?xml version="1.0" encoding="utf-8"?>
-<ds:datastoreItem xmlns:ds="http://schemas.openxmlformats.org/officeDocument/2006/customXml" ds:itemID="{76E5CD1D-9176-4FA7-9A9A-698AC52D8E9F}">
-  <ds:schemaRefs>
-    <ds:schemaRef ds:uri="http://schemas.microsoft.com/sharepoint/v3/contenttype/forms"/>
-  </ds:schemaRefs>
-</ds:datastoreItem>
-</file>
-
-<file path=customXml/itemProps5.xml><?xml version="1.0" encoding="utf-8"?>
 <ds:datastoreItem xmlns:ds="http://schemas.openxmlformats.org/officeDocument/2006/customXml" ds:itemID="{80DCD561-5D0E-41FB-A5B2-A60CACB93746}">
   <ds:schemaRefs>
     <ds:schemaRef ds:uri="http://schemas.microsoft.com/office/2006/metadata/properties"/>
@@ -25172,8 +25184,16 @@
 </ds:datastoreItem>
 </file>
 
+<file path=customXml/itemProps5.xml><?xml version="1.0" encoding="utf-8"?>
+<ds:datastoreItem xmlns:ds="http://schemas.openxmlformats.org/officeDocument/2006/customXml" ds:itemID="{76E5CD1D-9176-4FA7-9A9A-698AC52D8E9F}">
+  <ds:schemaRefs>
+    <ds:schemaRef ds:uri="http://schemas.microsoft.com/sharepoint/v3/contenttype/forms"/>
+  </ds:schemaRefs>
+</ds:datastoreItem>
+</file>
+
 <file path=customXml/itemProps6.xml><?xml version="1.0" encoding="utf-8"?>
-<ds:datastoreItem xmlns:ds="http://schemas.openxmlformats.org/officeDocument/2006/customXml" ds:itemID="{2E04FF3E-A557-4207-A971-EAA7286782C5}">
+<ds:datastoreItem xmlns:ds="http://schemas.openxmlformats.org/officeDocument/2006/customXml" ds:itemID="{6685E73F-2677-4B89-8508-7813A036A081}">
   <ds:schemaRefs>
     <ds:schemaRef ds:uri="http://schemas.openxmlformats.org/officeDocument/2006/bibliography"/>
   </ds:schemaRefs>

</xml_diff>

<commit_message>
add documentation storage and export, (#45)
* add documentation storage and export,
* Update DmpConsistencyUtility
* add maxlenght check,

refs #81144

Co-authored-by: Clara Schuster <98585998+clarascu@users.noreply.github.com>
</commit_message>
<xml_diff>
--- a/src/main/resources/template/FWFTemplate.docx
+++ b/src/main/resources/template/FWFTemplate.docx
@@ -6581,6 +6581,28 @@
               <w:t>.</w:t>
             </w:r>
           </w:p>
+          <w:p>
+            <w:pPr>
+              <w:spacing w:before="120" w:after="120"/>
+              <w:rPr>
+                <w:rFonts w:ascii="Arial" w:hAnsi="Arial" w:cs="Arial"/>
+                <w:sz w:val="18"/>
+                <w:szCs w:val="18"/>
+                <w:lang w:val="en-GB"/>
+              </w:rPr>
+            </w:pPr>
+            <w:r>
+              <w:rPr>
+                <w:rFonts w:ascii="Arial" w:hAnsi="Arial" w:cs="Arial"/>
+                <w:sz w:val="18"/>
+                <w:szCs w:val="18"/>
+                <w:lang w:val="en-GB"/>
+              </w:rPr>
+              <w:t>[documentation]</w:t>
+            </w:r>
+            <w:bookmarkStart w:id="4" w:name="_GoBack"/>
+            <w:bookmarkEnd w:id="4"/>
+          </w:p>
         </w:tc>
       </w:tr>
       <w:tr>
@@ -6963,7 +6985,7 @@
                 <w:lang w:val="en-GB"/>
               </w:rPr>
             </w:pPr>
-            <w:bookmarkStart w:id="4" w:name="_Hlk81476248"/>
+            <w:bookmarkStart w:id="5" w:name="_Hlk81476248"/>
             <w:r>
               <w:rPr>
                 <w:rFonts w:ascii="Arial" w:hAnsi="Arial" w:cs="Arial"/>
@@ -7124,7 +7146,7 @@
                 </w:p>
               </w:tc>
             </w:tr>
-            <w:bookmarkEnd w:id="4"/>
+            <w:bookmarkEnd w:id="5"/>
             <w:tr>
               <w:tc>
                 <w:tcPr>
@@ -8184,7 +8206,7 @@
               </w:rPr>
               <w:t>]</w:t>
             </w:r>
-            <w:bookmarkStart w:id="5" w:name="_Toc66691678"/>
+            <w:bookmarkStart w:id="6" w:name="_Toc66691678"/>
           </w:p>
           <w:p>
             <w:pPr>
@@ -8208,7 +8230,7 @@
               </w:rPr>
               <w:t xml:space="preserve">Long-term preservation and </w:t>
             </w:r>
-            <w:bookmarkEnd w:id="5"/>
+            <w:bookmarkEnd w:id="6"/>
             <w:r>
               <w:rPr>
                 <w:b/>
@@ -8595,8 +8617,6 @@
                     </w:rPr>
                     <w:t>]</w:t>
                   </w:r>
-                  <w:bookmarkStart w:id="6" w:name="_GoBack"/>
-                  <w:bookmarkEnd w:id="6"/>
                 </w:p>
               </w:tc>
             </w:tr>
@@ -9640,7 +9660,7 @@
         <w:sz w:val="16"/>
         <w:szCs w:val="16"/>
       </w:rPr>
-      <w:t>3</w:t>
+      <w:t>4</w:t>
     </w:r>
     <w:r>
       <w:rPr>
@@ -24846,6 +24866,62 @@
 </file>
 
 <file path=customXml/item1.xml><?xml version="1.0" encoding="utf-8"?>
+<?mso-contentType ?>
+<spe:Receivers xmlns:spe="http://schemas.microsoft.com/sharepoint/events">
+  <Receiver>
+    <Name>Document ID Generator</Name>
+    <Synchronization>Synchronous</Synchronization>
+    <Type>10001</Type>
+    <SequenceNumber>1000</SequenceNumber>
+    <Url/>
+    <Assembly>Microsoft.Office.DocumentManagement, Version=16.0.0.0, Culture=neutral, PublicKeyToken=71e9bce111e9429c</Assembly>
+    <Class>Microsoft.Office.DocumentManagement.Internal.DocIdHandler</Class>
+    <Data/>
+    <Filter/>
+  </Receiver>
+  <Receiver>
+    <Name>Document ID Generator</Name>
+    <Synchronization>Synchronous</Synchronization>
+    <Type>10002</Type>
+    <SequenceNumber>1001</SequenceNumber>
+    <Url/>
+    <Assembly>Microsoft.Office.DocumentManagement, Version=16.0.0.0, Culture=neutral, PublicKeyToken=71e9bce111e9429c</Assembly>
+    <Class>Microsoft.Office.DocumentManagement.Internal.DocIdHandler</Class>
+    <Data/>
+    <Filter/>
+  </Receiver>
+  <Receiver>
+    <Name>Document ID Generator</Name>
+    <Synchronization>Synchronous</Synchronization>
+    <Type>10004</Type>
+    <SequenceNumber>1002</SequenceNumber>
+    <Url/>
+    <Assembly>Microsoft.Office.DocumentManagement, Version=16.0.0.0, Culture=neutral, PublicKeyToken=71e9bce111e9429c</Assembly>
+    <Class>Microsoft.Office.DocumentManagement.Internal.DocIdHandler</Class>
+    <Data/>
+    <Filter/>
+  </Receiver>
+  <Receiver>
+    <Name>Document ID Generator</Name>
+    <Synchronization>Synchronous</Synchronization>
+    <Type>10006</Type>
+    <SequenceNumber>1003</SequenceNumber>
+    <Url/>
+    <Assembly>Microsoft.Office.DocumentManagement, Version=16.0.0.0, Culture=neutral, PublicKeyToken=71e9bce111e9429c</Assembly>
+    <Class>Microsoft.Office.DocumentManagement.Internal.DocIdHandler</Class>
+    <Data/>
+    <Filter/>
+  </Receiver>
+</spe:Receivers>
+</file>
+
+<file path=customXml/item2.xml><?xml version="1.0" encoding="utf-8"?>
+<w:settings xmlns:w="http://schemas.openxmlformats.org/wordprocessingml/2006/main">
+  <w:SpecialFormsHighlight w:val="c9c8ff"/>
+</w:settings>
+</file>
+
+<file path=customXml/item3.xml><?xml version="1.0" encoding="utf-8"?>
 <ct:contentTypeSchema xmlns:ct="http://schemas.microsoft.com/office/2006/metadata/contentType" xmlns:ma="http://schemas.microsoft.com/office/2006/metadata/properties/metaAttributes" ct:_="" ma:_="" ma:contentTypeName="Dokument" ma:contentTypeID="0x010100464D6544A015444385B10BEB1E534503" ma:contentTypeVersion="3" ma:contentTypeDescription="Ein neues Dokument erstellen." ma:contentTypeScope="" ma:versionID="97182bbd3e9b32d05dd5555f7c2bd814">
   <xsd:schema xmlns:xsd="http://www.w3.org/2001/XMLSchema" xmlns:xs="http://www.w3.org/2001/XMLSchema" xmlns:p="http://schemas.microsoft.com/office/2006/metadata/properties" xmlns:ns1="http://schemas.microsoft.com/sharepoint/v3" xmlns:ns2="http://schemas.microsoft.com/sharepoint/v3/fields" xmlns:ns3="http://schemas.microsoft.com/sharepoint/v4" xmlns:ns4="afee9e21-8e0c-452e-93ec-a70efb6b23ab" targetNamespace="http://schemas.microsoft.com/office/2006/metadata/properties" ma:root="true" ma:fieldsID="7bd051767b3e235ef3b7c10b4a85711f" ns1:_="" ns2:_="" ns3:_="" ns4:_="">
     <xsd:import namespace="http://schemas.microsoft.com/sharepoint/v3"/>
@@ -25029,72 +25105,7 @@
 </ct:contentTypeSchema>
 </file>
 
-<file path=customXml/item2.xml><?xml version="1.0" encoding="utf-8"?>
-<w:settings xmlns:w="http://schemas.openxmlformats.org/wordprocessingml/2006/main">
-  <w:SpecialFormsHighlight w:val="c9c8ff"/>
-</w:settings>
-</file>
-
-<file path=customXml/item3.xml><?xml version="1.0" encoding="utf-8"?>
-<?mso-contentType ?>
-<spe:Receivers xmlns:spe="http://schemas.microsoft.com/sharepoint/events">
-  <Receiver>
-    <Name>Document ID Generator</Name>
-    <Synchronization>Synchronous</Synchronization>
-    <Type>10001</Type>
-    <SequenceNumber>1000</SequenceNumber>
-    <Url/>
-    <Assembly>Microsoft.Office.DocumentManagement, Version=16.0.0.0, Culture=neutral, PublicKeyToken=71e9bce111e9429c</Assembly>
-    <Class>Microsoft.Office.DocumentManagement.Internal.DocIdHandler</Class>
-    <Data/>
-    <Filter/>
-  </Receiver>
-  <Receiver>
-    <Name>Document ID Generator</Name>
-    <Synchronization>Synchronous</Synchronization>
-    <Type>10002</Type>
-    <SequenceNumber>1001</SequenceNumber>
-    <Url/>
-    <Assembly>Microsoft.Office.DocumentManagement, Version=16.0.0.0, Culture=neutral, PublicKeyToken=71e9bce111e9429c</Assembly>
-    <Class>Microsoft.Office.DocumentManagement.Internal.DocIdHandler</Class>
-    <Data/>
-    <Filter/>
-  </Receiver>
-  <Receiver>
-    <Name>Document ID Generator</Name>
-    <Synchronization>Synchronous</Synchronization>
-    <Type>10004</Type>
-    <SequenceNumber>1002</SequenceNumber>
-    <Url/>
-    <Assembly>Microsoft.Office.DocumentManagement, Version=16.0.0.0, Culture=neutral, PublicKeyToken=71e9bce111e9429c</Assembly>
-    <Class>Microsoft.Office.DocumentManagement.Internal.DocIdHandler</Class>
-    <Data/>
-    <Filter/>
-  </Receiver>
-  <Receiver>
-    <Name>Document ID Generator</Name>
-    <Synchronization>Synchronous</Synchronization>
-    <Type>10006</Type>
-    <SequenceNumber>1003</SequenceNumber>
-    <Url/>
-    <Assembly>Microsoft.Office.DocumentManagement, Version=16.0.0.0, Culture=neutral, PublicKeyToken=71e9bce111e9429c</Assembly>
-    <Class>Microsoft.Office.DocumentManagement.Internal.DocIdHandler</Class>
-    <Data/>
-    <Filter/>
-  </Receiver>
-</spe:Receivers>
-</file>
-
 <file path=customXml/item4.xml><?xml version="1.0" encoding="utf-8"?>
-<?mso-contentType ?>
-<FormTemplates xmlns="http://schemas.microsoft.com/sharepoint/v3/contenttype/forms">
-  <Display>DocumentLibraryForm</Display>
-  <Edit>DocumentLibraryForm</Edit>
-  <New>DocumentLibraryForm</New>
-</FormTemplates>
-</file>
-
-<file path=customXml/item5.xml><?xml version="1.0" encoding="utf-8"?>
 <p:properties xmlns:p="http://schemas.microsoft.com/office/2006/metadata/properties" xmlns:xsi="http://www.w3.org/2001/XMLSchema-instance" xmlns:pc="http://schemas.microsoft.com/office/infopath/2007/PartnerControls">
   <documentManagement>
     <_DCDateModified xmlns="http://schemas.microsoft.com/sharepoint/v3/fields" xsi:nil="true"/>
@@ -25110,11 +25121,36 @@
 </p:properties>
 </file>
 
+<file path=customXml/item5.xml><?xml version="1.0" encoding="utf-8"?>
+<?mso-contentType ?>
+<FormTemplates xmlns="http://schemas.microsoft.com/sharepoint/v3/contenttype/forms">
+  <Display>DocumentLibraryForm</Display>
+  <Edit>DocumentLibraryForm</Edit>
+  <New>DocumentLibraryForm</New>
+</FormTemplates>
+</file>
+
 <file path=customXml/item6.xml><?xml version="1.0" encoding="utf-8"?>
 <b:Sources xmlns:b="http://schemas.openxmlformats.org/officeDocument/2006/bibliography" xmlns="http://schemas.openxmlformats.org/officeDocument/2006/bibliography" SelectedStyle="\APASixthEditionOfficeOnline.xsl" StyleName="APA" Version="6"/>
 </file>
 
 <file path=customXml/itemProps1.xml><?xml version="1.0" encoding="utf-8"?>
+<ds:datastoreItem xmlns:ds="http://schemas.openxmlformats.org/officeDocument/2006/customXml" ds:itemID="{924007F5-9277-4670-9FE6-06782C7296A1}">
+  <ds:schemaRefs>
+    <ds:schemaRef ds:uri="http://schemas.microsoft.com/sharepoint/events"/>
+  </ds:schemaRefs>
+</ds:datastoreItem>
+</file>
+
+<file path=customXml/itemProps2.xml><?xml version="1.0" encoding="utf-8"?>
+<ds:datastoreItem xmlns:ds="http://schemas.openxmlformats.org/officeDocument/2006/customXml" ds:itemID="{5D0AEA6B-E499-4EEF-98A3-AFBB261C493E}">
+  <ds:schemaRefs>
+    <ds:schemaRef ds:uri="http://schemas.openxmlformats.org/wordprocessingml/2006/main"/>
+  </ds:schemaRefs>
+</ds:datastoreItem>
+</file>
+
+<file path=customXml/itemProps3.xml><?xml version="1.0" encoding="utf-8"?>
 <ds:datastoreItem xmlns:ds="http://schemas.openxmlformats.org/officeDocument/2006/customXml" ds:itemID="{AF3DCB32-2405-4B27-9ABA-B6FBCC24494E}">
   <ds:schemaRefs>
     <ds:schemaRef ds:uri="http://schemas.microsoft.com/office/2006/metadata/contentType"/>
@@ -25135,31 +25171,7 @@
 </ds:datastoreItem>
 </file>
 
-<file path=customXml/itemProps2.xml><?xml version="1.0" encoding="utf-8"?>
-<ds:datastoreItem xmlns:ds="http://schemas.openxmlformats.org/officeDocument/2006/customXml" ds:itemID="{5D0AEA6B-E499-4EEF-98A3-AFBB261C493E}">
-  <ds:schemaRefs>
-    <ds:schemaRef ds:uri="http://schemas.openxmlformats.org/wordprocessingml/2006/main"/>
-  </ds:schemaRefs>
-</ds:datastoreItem>
-</file>
-
-<file path=customXml/itemProps3.xml><?xml version="1.0" encoding="utf-8"?>
-<ds:datastoreItem xmlns:ds="http://schemas.openxmlformats.org/officeDocument/2006/customXml" ds:itemID="{924007F5-9277-4670-9FE6-06782C7296A1}">
-  <ds:schemaRefs>
-    <ds:schemaRef ds:uri="http://schemas.microsoft.com/sharepoint/events"/>
-  </ds:schemaRefs>
-</ds:datastoreItem>
-</file>
-
 <file path=customXml/itemProps4.xml><?xml version="1.0" encoding="utf-8"?>
-<ds:datastoreItem xmlns:ds="http://schemas.openxmlformats.org/officeDocument/2006/customXml" ds:itemID="{76E5CD1D-9176-4FA7-9A9A-698AC52D8E9F}">
-  <ds:schemaRefs>
-    <ds:schemaRef ds:uri="http://schemas.microsoft.com/sharepoint/v3/contenttype/forms"/>
-  </ds:schemaRefs>
-</ds:datastoreItem>
-</file>
-
-<file path=customXml/itemProps5.xml><?xml version="1.0" encoding="utf-8"?>
 <ds:datastoreItem xmlns:ds="http://schemas.openxmlformats.org/officeDocument/2006/customXml" ds:itemID="{80DCD561-5D0E-41FB-A5B2-A60CACB93746}">
   <ds:schemaRefs>
     <ds:schemaRef ds:uri="http://schemas.microsoft.com/office/2006/metadata/properties"/>
@@ -25172,8 +25184,16 @@
 </ds:datastoreItem>
 </file>
 
+<file path=customXml/itemProps5.xml><?xml version="1.0" encoding="utf-8"?>
+<ds:datastoreItem xmlns:ds="http://schemas.openxmlformats.org/officeDocument/2006/customXml" ds:itemID="{76E5CD1D-9176-4FA7-9A9A-698AC52D8E9F}">
+  <ds:schemaRefs>
+    <ds:schemaRef ds:uri="http://schemas.microsoft.com/sharepoint/v3/contenttype/forms"/>
+  </ds:schemaRefs>
+</ds:datastoreItem>
+</file>
+
 <file path=customXml/itemProps6.xml><?xml version="1.0" encoding="utf-8"?>
-<ds:datastoreItem xmlns:ds="http://schemas.openxmlformats.org/officeDocument/2006/customXml" ds:itemID="{2E04FF3E-A557-4207-A971-EAA7286782C5}">
+<ds:datastoreItem xmlns:ds="http://schemas.openxmlformats.org/officeDocument/2006/customXml" ds:itemID="{6685E73F-2677-4B89-8508-7813A036A081}">
   <ds:schemaRefs>
     <ds:schemaRef ds:uri="http://schemas.openxmlformats.org/officeDocument/2006/bibliography"/>
   </ds:schemaRefs>

</xml_diff>

<commit_message>
Small text fixes, round of corrections.
</commit_message>
<xml_diff>
--- a/src/main/resources/template/FWFTemplate.docx
+++ b/src/main/resources/template/FWFTemplate.docx
@@ -8370,16 +8370,24 @@
               </w:tc>
             </w:tr>
           </w:tbl>
-          <w:p wp14:textId="77777777">
+          <w:p wp14:textId="3466FEC4">
             <w:pPr>
-              <w:spacing w:before="120" w:after="120"/>
+              <w:spacing w:before="120" w:after="120" w:line="276" w:lineRule="auto"/>
+              <w:rPr>
+                <w:color w:val="auto"/>
+                <w:sz w:val="18"/>
+                <w:szCs w:val="18"/>
+              </w:rPr>
+            </w:pPr>
+            <w:r>
               <w:rPr>
                 <w:rFonts w:ascii="Arial" w:hAnsi="Arial" w:cs="Arial"/>
                 <w:sz w:val="18"/>
                 <w:szCs w:val="18"/>
                 <w:lang w:val="en-GB"/>
               </w:rPr>
-            </w:pPr>
+              <w:t>[</w:t>
+            </w:r>
             <w:r>
               <w:rPr>
                 <w:rFonts w:ascii="Arial" w:hAnsi="Arial" w:cs="Arial"/>
@@ -8387,88 +8395,55 @@
                 <w:szCs w:val="18"/>
                 <w:lang w:val="en-GB"/>
               </w:rPr>
+              <w:t>repoinformation</w:t>
+            </w:r>
+            <w:r>
+              <w:rPr>
+                <w:rFonts w:ascii="Arial" w:hAnsi="Arial" w:cs="Arial"/>
+                <w:sz w:val="18"/>
+                <w:szCs w:val="18"/>
+                <w:lang w:val="en-GB"/>
+              </w:rPr>
+              <w:t>]</w:t>
+            </w:r>
+            <w:r>
+              <w:rPr>
+                <w:rFonts w:ascii="Arial" w:hAnsi="Arial" w:cs="Arial"/>
+                <w:sz w:val="18"/>
+                <w:szCs w:val="18"/>
+                <w:lang w:val="en-GB"/>
+              </w:rPr>
+              <w:t>[tools]</w:t>
+            </w:r>
+            <w:r>
+              <w:rPr>
+                <w:color w:val="auto"/>
+                <w:sz w:val="18"/>
+                <w:szCs w:val="18"/>
+              </w:rPr>
               <w:t>[</w:t>
             </w:r>
-            <w:proofErr w:type="spellStart"/>
-            <w:r>
-              <w:rPr>
-                <w:rFonts w:ascii="Arial" w:hAnsi="Arial" w:cs="Arial"/>
-                <w:sz w:val="18"/>
-                <w:szCs w:val="18"/>
-                <w:lang w:val="en-GB"/>
-              </w:rPr>
-              <w:t>repoinformation</w:t>
-            </w:r>
-            <w:proofErr w:type="spellEnd"/>
-            <w:r>
-              <w:rPr>
-                <w:rFonts w:ascii="Arial" w:hAnsi="Arial" w:cs="Arial"/>
-                <w:sz w:val="18"/>
-                <w:szCs w:val="18"/>
-                <w:lang w:val="en-GB"/>
+            <w:r>
+              <w:rPr>
+                <w:color w:val="auto"/>
+                <w:sz w:val="18"/>
+                <w:szCs w:val="18"/>
+              </w:rPr>
+              <w:t>restrictedAccessInfo</w:t>
+            </w:r>
+            <w:r>
+              <w:rPr>
+                <w:color w:val="auto"/>
+                <w:sz w:val="18"/>
+                <w:szCs w:val="18"/>
               </w:rPr>
               <w:t>]</w:t>
             </w:r>
-          </w:p>
-          <w:p wp14:textId="77777777">
-            <w:pPr>
-              <w:spacing w:before="120" w:after="120"/>
-              <w:rPr>
-                <w:rFonts w:ascii="Arial" w:hAnsi="Arial" w:cs="Arial"/>
-                <w:sz w:val="18"/>
-                <w:szCs w:val="18"/>
-                <w:lang w:val="en-GB"/>
-              </w:rPr>
-            </w:pPr>
-            <w:r>
-              <w:rPr>
-                <w:rFonts w:ascii="Arial" w:hAnsi="Arial" w:cs="Arial"/>
-                <w:sz w:val="18"/>
-                <w:szCs w:val="18"/>
-                <w:lang w:val="en-GB"/>
-              </w:rPr>
-              <w:t>[tools]</w:t>
-            </w:r>
-          </w:p>
-          <w:p wp14:textId="77777777">
-            <w:pPr>
-              <w:pStyle w:val="berschrift3"/>
-              <w:spacing w:before="120" w:line="276" w:lineRule="auto"/>
-              <w:rPr>
-                <w:color w:val="auto"/>
-                <w:sz w:val="18"/>
-                <w:szCs w:val="18"/>
-              </w:rPr>
-            </w:pPr>
-            <w:r>
-              <w:rPr>
-                <w:color w:val="auto"/>
-                <w:sz w:val="18"/>
-                <w:szCs w:val="18"/>
-              </w:rPr>
-              <w:t>[</w:t>
-            </w:r>
+            <w:bookmarkStart w:name="_Toc66691678" w:id="6"/>
             <w:proofErr w:type="spellStart"/>
             <w:proofErr w:type="gramStart"/>
-            <w:r>
-              <w:rPr>
-                <w:color w:val="auto"/>
-                <w:sz w:val="18"/>
-                <w:szCs w:val="18"/>
-              </w:rPr>
-              <w:t>restrictedAccessInfo</w:t>
-            </w:r>
             <w:proofErr w:type="spellEnd"/>
             <w:proofErr w:type="gramEnd"/>
-            <w:r>
-              <w:rPr>
-                <w:color w:val="auto"/>
-                <w:sz w:val="18"/>
-                <w:szCs w:val="18"/>
-              </w:rPr>
-              <w:t>]</w:t>
-            </w:r>
-            <w:bookmarkStart w:name="_Toc66691678" w:id="6"/>
           </w:p>
           <w:p wp14:textId="77777777">
             <w:pPr>

</xml_diff>